<commit_message>
* random stuff jammed from sourcetree
</commit_message>
<xml_diff>
--- a/Docs/functional_requirements.docx
+++ b/Docs/functional_requirements.docx
@@ -33,7 +33,6 @@
           <w:szCs w:val="24"/>
         </w:rPr>
       </w:pPr>
-      <w:proofErr w:type="gramStart"/>
       <w:r>
         <w:rPr>
           <w:rFonts w:cstheme="minorHAnsi"/>
@@ -48,16 +47,7 @@
           <w:sz w:val="28"/>
           <w:szCs w:val="24"/>
         </w:rPr>
-        <w:t>sers</w:t>
-      </w:r>
-      <w:proofErr w:type="gramEnd"/>
-      <w:r>
-        <w:rPr>
-          <w:rFonts w:cstheme="minorHAnsi"/>
-          <w:sz w:val="28"/>
-          <w:szCs w:val="24"/>
-        </w:rPr>
-        <w:t xml:space="preserve"> must to be able to choose their </w:t>
+        <w:t xml:space="preserve">sers must to be able to choose their </w:t>
       </w:r>
       <w:r>
         <w:rPr>
@@ -339,6 +329,14 @@
         </w:rPr>
         <w:t xml:space="preserve"> (i.e. any of the details specified during registration)</w:t>
       </w:r>
+      <w:r>
+        <w:rPr>
+          <w:rFonts w:cstheme="minorHAnsi"/>
+          <w:sz w:val="28"/>
+          <w:szCs w:val="24"/>
+        </w:rPr>
+        <w:t xml:space="preserve"> </w:t>
+      </w:r>
     </w:p>
     <w:p>
       <w:pPr>
@@ -359,7 +357,55 @@
           <w:sz w:val="28"/>
           <w:szCs w:val="24"/>
         </w:rPr>
-        <w:t>change donation information</w:t>
+        <w:t xml:space="preserve">specify the name of a patient, </w:t>
+      </w:r>
+      <w:r>
+        <w:rPr>
+          <w:rFonts w:cstheme="minorHAnsi"/>
+          <w:sz w:val="28"/>
+          <w:szCs w:val="24"/>
+        </w:rPr>
+        <w:t>when donating to a specific person</w:t>
+      </w:r>
+    </w:p>
+    <w:p>
+      <w:pPr>
+        <w:pStyle w:val="ListParagraph"/>
+        <w:numPr>
+          <w:ilvl w:val="0"/>
+          <w:numId w:val="4"/>
+        </w:numPr>
+        <w:rPr>
+          <w:rFonts w:cstheme="minorHAnsi"/>
+          <w:sz w:val="28"/>
+          <w:szCs w:val="24"/>
+        </w:rPr>
+      </w:pPr>
+      <w:r>
+        <w:rPr>
+          <w:rFonts w:cstheme="minorHAnsi"/>
+          <w:b/>
+          <w:sz w:val="28"/>
+          <w:szCs w:val="24"/>
+        </w:rPr>
+        <w:t>d</w:t>
+      </w:r>
+      <w:r>
+        <w:rPr>
+          <w:rFonts w:cstheme="minorHAnsi"/>
+          <w:b/>
+          <w:sz w:val="28"/>
+          <w:szCs w:val="24"/>
+        </w:rPr>
+        <w:t>octors</w:t>
+      </w:r>
+      <w:r>
+        <w:rPr>
+          <w:rFonts w:cstheme="minorHAnsi"/>
+          <w:sz w:val="28"/>
+          <w:szCs w:val="24"/>
+        </w:rPr>
+        <w:t xml:space="preserve"> must be able to:</w:t>
       </w:r>
     </w:p>
     <w:p>
@@ -381,15 +427,89 @@
           <w:sz w:val="28"/>
           <w:szCs w:val="24"/>
         </w:rPr>
-        <w:t xml:space="preserve">specify the name of a patient, </w:t>
-      </w:r>
-      <w:r>
-        <w:rPr>
-          <w:rFonts w:cstheme="minorHAnsi"/>
-          <w:sz w:val="28"/>
-          <w:szCs w:val="24"/>
-        </w:rPr>
-        <w:t>when donating to a specific person</w:t>
+        <w:t>request blood</w:t>
+      </w:r>
+      <w:r>
+        <w:rPr>
+          <w:rFonts w:cstheme="minorHAnsi"/>
+          <w:sz w:val="28"/>
+          <w:szCs w:val="24"/>
+        </w:rPr>
+        <w:t xml:space="preserve"> by completing a form containing: patient blood group, urgency level (high/medium/low), location</w:t>
+      </w:r>
+    </w:p>
+    <w:p>
+      <w:pPr>
+        <w:pStyle w:val="ListParagraph"/>
+        <w:numPr>
+          <w:ilvl w:val="1"/>
+          <w:numId w:val="1"/>
+        </w:numPr>
+        <w:rPr>
+          <w:rFonts w:cstheme="minorHAnsi"/>
+          <w:sz w:val="28"/>
+          <w:szCs w:val="24"/>
+        </w:rPr>
+      </w:pPr>
+      <w:r>
+        <w:rPr>
+          <w:rFonts w:cstheme="minorHAnsi"/>
+          <w:sz w:val="28"/>
+          <w:szCs w:val="24"/>
+        </w:rPr>
+        <w:t>see available stocks of an area</w:t>
+      </w:r>
+    </w:p>
+    <w:p>
+      <w:pPr>
+        <w:pStyle w:val="ListParagraph"/>
+        <w:numPr>
+          <w:ilvl w:val="1"/>
+          <w:numId w:val="1"/>
+        </w:numPr>
+        <w:rPr>
+          <w:rFonts w:cstheme="minorHAnsi"/>
+          <w:sz w:val="28"/>
+          <w:szCs w:val="24"/>
+        </w:rPr>
+      </w:pPr>
+      <w:r>
+        <w:rPr>
+          <w:rFonts w:cstheme="minorHAnsi"/>
+          <w:sz w:val="28"/>
+          <w:szCs w:val="24"/>
+        </w:rPr>
+        <w:t>check status of their request</w:t>
+      </w:r>
+      <w:r>
+        <w:rPr>
+          <w:rFonts w:cstheme="minorHAnsi"/>
+          <w:sz w:val="28"/>
+          <w:szCs w:val="24"/>
+        </w:rPr>
+        <w:t xml:space="preserve"> (i.e. “sampling”, “in preparation”, “in biological quality control”,  “redistributing”)</w:t>
+      </w:r>
+    </w:p>
+    <w:p>
+      <w:pPr>
+        <w:pStyle w:val="ListParagraph"/>
+        <w:numPr>
+          <w:ilvl w:val="1"/>
+          <w:numId w:val="1"/>
+        </w:numPr>
+        <w:rPr>
+          <w:rFonts w:cstheme="minorHAnsi"/>
+          <w:sz w:val="28"/>
+          <w:szCs w:val="24"/>
+        </w:rPr>
+      </w:pPr>
+      <w:r>
+        <w:rPr>
+          <w:rFonts w:cstheme="minorHAnsi"/>
+          <w:sz w:val="28"/>
+          <w:szCs w:val="24"/>
+        </w:rPr>
+        <w:t>check if there are enough donations for a specific person</w:t>
       </w:r>
     </w:p>
     <w:p>
@@ -421,7 +541,7 @@
           <w:sz w:val="28"/>
           <w:szCs w:val="24"/>
         </w:rPr>
-        <w:t>octors</w:t>
+        <w:t>onation center personnel</w:t>
       </w:r>
       <w:r>
         <w:rPr>
@@ -431,8 +551,6 @@
         </w:rPr>
         <w:t xml:space="preserve"> must be able to:</w:t>
       </w:r>
-      <w:bookmarkStart w:id="0" w:name="_GoBack"/>
-      <w:bookmarkEnd w:id="0"/>
     </w:p>
     <w:p>
       <w:pPr>
@@ -453,15 +571,23 @@
           <w:sz w:val="28"/>
           <w:szCs w:val="24"/>
         </w:rPr>
-        <w:t>request blood</w:t>
-      </w:r>
-      <w:r>
-        <w:rPr>
-          <w:rFonts w:cstheme="minorHAnsi"/>
-          <w:sz w:val="28"/>
-          <w:szCs w:val="24"/>
-        </w:rPr>
-        <w:t xml:space="preserve"> by completing a form containing: patient blood group, urgency level (high/medium/low), location</w:t>
+        <w:t>collect donor data</w:t>
+      </w:r>
+      <w:r>
+        <w:rPr>
+          <w:rFonts w:cstheme="minorHAnsi"/>
+          <w:sz w:val="28"/>
+          <w:szCs w:val="24"/>
+        </w:rPr>
+        <w:t xml:space="preserve"> (i.e. from the forms completed by donors)</w:t>
+      </w:r>
+      <w:r>
+        <w:rPr>
+          <w:rFonts w:cstheme="minorHAnsi"/>
+          <w:sz w:val="28"/>
+          <w:szCs w:val="24"/>
+        </w:rPr>
+        <w:t xml:space="preserve"> </w:t>
       </w:r>
     </w:p>
     <w:p>
@@ -483,7 +609,7 @@
           <w:sz w:val="28"/>
           <w:szCs w:val="24"/>
         </w:rPr>
-        <w:t>see available stocks of an area</w:t>
+        <w:t>process blood requests (i.e. determine priority, start a journey of requested blood containers)</w:t>
       </w:r>
     </w:p>
     <w:p>
@@ -505,15 +631,15 @@
           <w:sz w:val="28"/>
           <w:szCs w:val="24"/>
         </w:rPr>
-        <w:t>check status of their request</w:t>
-      </w:r>
-      <w:r>
-        <w:rPr>
-          <w:rFonts w:cstheme="minorHAnsi"/>
-          <w:sz w:val="28"/>
-          <w:szCs w:val="24"/>
-        </w:rPr>
-        <w:t xml:space="preserve"> (i.e. “sampling”, “in preparation”, “in biological quality control”,  “redistributing”)</w:t>
+        <w:t>manage jo</w:t>
+      </w:r>
+      <w:r>
+        <w:rPr>
+          <w:rFonts w:cstheme="minorHAnsi"/>
+          <w:sz w:val="28"/>
+          <w:szCs w:val="24"/>
+        </w:rPr>
+        <w:t>urney of the blood containers (i.e. change the status of the journey of containers)</w:t>
       </w:r>
     </w:p>
     <w:p>
@@ -535,47 +661,7 @@
           <w:sz w:val="28"/>
           <w:szCs w:val="24"/>
         </w:rPr>
-        <w:t>check if there are enough donations for a specific person</w:t>
-      </w:r>
-    </w:p>
-    <w:p>
-      <w:pPr>
-        <w:pStyle w:val="ListParagraph"/>
-        <w:numPr>
-          <w:ilvl w:val="0"/>
-          <w:numId w:val="4"/>
-        </w:numPr>
-        <w:rPr>
-          <w:rFonts w:cstheme="minorHAnsi"/>
-          <w:sz w:val="28"/>
-          <w:szCs w:val="24"/>
-        </w:rPr>
-      </w:pPr>
-      <w:r>
-        <w:rPr>
-          <w:rFonts w:cstheme="minorHAnsi"/>
-          <w:b/>
-          <w:sz w:val="28"/>
-          <w:szCs w:val="24"/>
-        </w:rPr>
-        <w:t>d</w:t>
-      </w:r>
-      <w:r>
-        <w:rPr>
-          <w:rFonts w:cstheme="minorHAnsi"/>
-          <w:b/>
-          <w:sz w:val="28"/>
-          <w:szCs w:val="24"/>
-        </w:rPr>
-        <w:t>onation center personnel</w:t>
-      </w:r>
-      <w:r>
-        <w:rPr>
-          <w:rFonts w:cstheme="minorHAnsi"/>
-          <w:sz w:val="28"/>
-          <w:szCs w:val="24"/>
-        </w:rPr>
-        <w:t xml:space="preserve"> must be able to:</w:t>
+        <w:t>see available stocks of an area</w:t>
       </w:r>
     </w:p>
     <w:p>
@@ -597,143 +683,25 @@
           <w:sz w:val="28"/>
           <w:szCs w:val="24"/>
         </w:rPr>
-        <w:t>collect donor data</w:t>
-      </w:r>
-      <w:r>
-        <w:rPr>
-          <w:rFonts w:cstheme="minorHAnsi"/>
-          <w:sz w:val="28"/>
-          <w:szCs w:val="24"/>
-        </w:rPr>
-        <w:t xml:space="preserve"> (i.e. from the forms completed by donors)</w:t>
-      </w:r>
-      <w:r>
-        <w:rPr>
-          <w:rFonts w:cstheme="minorHAnsi"/>
-          <w:sz w:val="28"/>
-          <w:szCs w:val="24"/>
-        </w:rPr>
-        <w:t xml:space="preserve"> </w:t>
-      </w:r>
-    </w:p>
-    <w:p>
-      <w:pPr>
-        <w:pStyle w:val="ListParagraph"/>
-        <w:numPr>
-          <w:ilvl w:val="1"/>
-          <w:numId w:val="1"/>
-        </w:numPr>
-        <w:rPr>
-          <w:rFonts w:cstheme="minorHAnsi"/>
-          <w:sz w:val="28"/>
-          <w:szCs w:val="24"/>
-        </w:rPr>
-      </w:pPr>
-      <w:r>
-        <w:rPr>
-          <w:rFonts w:cstheme="minorHAnsi"/>
-          <w:sz w:val="28"/>
-          <w:szCs w:val="24"/>
-        </w:rPr>
-        <w:t>process blood requests (i.e. determine priority, start a journey</w:t>
-      </w:r>
-      <w:r>
-        <w:rPr>
-          <w:rFonts w:cstheme="minorHAnsi"/>
-          <w:sz w:val="28"/>
-          <w:szCs w:val="24"/>
-        </w:rPr>
-        <w:t xml:space="preserve"> of requested blood containers)</w:t>
-      </w:r>
-    </w:p>
-    <w:p>
-      <w:pPr>
-        <w:pStyle w:val="ListParagraph"/>
-        <w:numPr>
-          <w:ilvl w:val="1"/>
-          <w:numId w:val="1"/>
-        </w:numPr>
-        <w:rPr>
-          <w:rFonts w:cstheme="minorHAnsi"/>
-          <w:sz w:val="28"/>
-          <w:szCs w:val="24"/>
-        </w:rPr>
-      </w:pPr>
-      <w:r>
-        <w:rPr>
-          <w:rFonts w:cstheme="minorHAnsi"/>
-          <w:sz w:val="28"/>
-          <w:szCs w:val="24"/>
-        </w:rPr>
-        <w:t>manage jo</w:t>
-      </w:r>
-      <w:r>
-        <w:rPr>
-          <w:rFonts w:cstheme="minorHAnsi"/>
-          <w:sz w:val="28"/>
-          <w:szCs w:val="24"/>
-        </w:rPr>
-        <w:t>urney of the blood containers (i.e. change the status of the journey of containers)</w:t>
-      </w:r>
-    </w:p>
-    <w:p>
-      <w:pPr>
-        <w:pStyle w:val="ListParagraph"/>
-        <w:numPr>
-          <w:ilvl w:val="1"/>
-          <w:numId w:val="1"/>
-        </w:numPr>
-        <w:rPr>
-          <w:rFonts w:cstheme="minorHAnsi"/>
-          <w:sz w:val="28"/>
-          <w:szCs w:val="24"/>
-        </w:rPr>
-      </w:pPr>
-      <w:r>
-        <w:rPr>
-          <w:rFonts w:cstheme="minorHAnsi"/>
-          <w:sz w:val="28"/>
-          <w:szCs w:val="24"/>
-        </w:rPr>
-        <w:t>see available stocks of an</w:t>
-      </w:r>
-      <w:r>
-        <w:rPr>
-          <w:rFonts w:cstheme="minorHAnsi"/>
-          <w:sz w:val="28"/>
-          <w:szCs w:val="24"/>
-        </w:rPr>
-        <w:t xml:space="preserve"> </w:t>
-      </w:r>
-      <w:r>
-        <w:rPr>
-          <w:rFonts w:cstheme="minorHAnsi"/>
-          <w:sz w:val="28"/>
-          <w:szCs w:val="24"/>
-        </w:rPr>
-        <w:t>area</w:t>
-      </w:r>
-    </w:p>
-    <w:p>
-      <w:pPr>
-        <w:pStyle w:val="ListParagraph"/>
-        <w:numPr>
-          <w:ilvl w:val="1"/>
-          <w:numId w:val="1"/>
-        </w:numPr>
-        <w:rPr>
-          <w:rFonts w:cstheme="minorHAnsi"/>
-          <w:sz w:val="28"/>
-          <w:szCs w:val="24"/>
-        </w:rPr>
-      </w:pPr>
-      <w:r>
-        <w:rPr>
-          <w:rFonts w:cstheme="minorHAnsi"/>
-          <w:sz w:val="28"/>
-          <w:szCs w:val="24"/>
-        </w:rPr>
-        <w:t>determine the closest compatible donor who can give blood</w:t>
+        <w:t xml:space="preserve">determine the closest compatible donor who can </w:t>
+      </w:r>
+      <w:r>
+        <w:rPr>
+          <w:rFonts w:cstheme="minorHAnsi"/>
+          <w:sz w:val="28"/>
+          <w:szCs w:val="24"/>
+        </w:rPr>
+        <w:t>donate</w:t>
+      </w:r>
+      <w:bookmarkStart w:id="0" w:name="_GoBack"/>
+      <w:bookmarkEnd w:id="0"/>
+      <w:r>
+        <w:rPr>
+          <w:rFonts w:cstheme="minorHAnsi"/>
+          <w:sz w:val="28"/>
+          <w:szCs w:val="24"/>
+        </w:rPr>
+        <w:t xml:space="preserve"> blood</w:t>
       </w:r>
     </w:p>
     <w:p>

</xml_diff>